<commit_message>
Update DTI Project Final Report Template team 16.docx
</commit_message>
<xml_diff>
--- a/docs/DTI Project Final Report Template team 16.docx
+++ b/docs/DTI Project Final Report Template team 16.docx
@@ -56,7 +56,6 @@
           <w:szCs w:val="40"/>
         </w:rPr>
       </w:pPr>
-      <w:proofErr w:type="gramStart"/>
       <w:r>
         <w:rPr>
           <w:sz w:val="32"/>
@@ -86,7 +85,6 @@
         </w:rPr>
         <w:t>EAM</w:t>
       </w:r>
-      <w:proofErr w:type="gramEnd"/>
       <w:r>
         <w:rPr>
           <w:sz w:val="32"/>
@@ -835,13 +833,8 @@
         <w:spacing w:line="360" w:lineRule="auto"/>
         <w:jc w:val="right"/>
       </w:pPr>
-      <w:proofErr w:type="spellStart"/>
-      <w:r>
-        <w:t>Shouvik</w:t>
-      </w:r>
-      <w:proofErr w:type="spellEnd"/>
-      <w:r>
-        <w:t xml:space="preserve"> Chatterjee</w:t>
+      <w:r>
+        <w:t>Shouvik Chatterjee</w:t>
       </w:r>
     </w:p>
     <w:p>
@@ -894,13 +887,8 @@
         <w:spacing w:line="360" w:lineRule="auto"/>
         <w:jc w:val="right"/>
       </w:pPr>
-      <w:proofErr w:type="spellStart"/>
-      <w:r>
-        <w:t>Gaurang</w:t>
-      </w:r>
-      <w:proofErr w:type="spellEnd"/>
-      <w:r>
-        <w:t xml:space="preserve"> Shukla</w:t>
+      <w:r>
+        <w:t>Gaurang Shukla</w:t>
       </w:r>
     </w:p>
     <w:p>
@@ -1425,13 +1413,8 @@
         <w:spacing w:line="360" w:lineRule="auto"/>
         <w:jc w:val="right"/>
       </w:pPr>
-      <w:proofErr w:type="spellStart"/>
-      <w:r>
-        <w:t>Shouvik</w:t>
-      </w:r>
-      <w:proofErr w:type="spellEnd"/>
-      <w:r>
-        <w:t xml:space="preserve"> Chat</w:t>
+      <w:r>
+        <w:t>Shouvik Chat</w:t>
       </w:r>
       <w:r>
         <w:t>t</w:t>
@@ -1510,13 +1493,8 @@
         <w:spacing w:line="360" w:lineRule="auto"/>
         <w:jc w:val="right"/>
       </w:pPr>
-      <w:proofErr w:type="spellStart"/>
-      <w:r>
-        <w:t>Gaurang</w:t>
-      </w:r>
-      <w:proofErr w:type="spellEnd"/>
-      <w:r>
-        <w:t xml:space="preserve"> Shukla</w:t>
+      <w:r>
+        <w:t>Gaurang Shukla</w:t>
       </w:r>
     </w:p>
     <w:p>
@@ -5584,13 +5562,8 @@
     </w:p>
     <w:p>
       <w:r>
-        <w:t xml:space="preserve">NGO                                                                 Non -Government </w:t>
-      </w:r>
-      <w:proofErr w:type="spellStart"/>
-      <w:r>
-        <w:t>Organisation</w:t>
-      </w:r>
-      <w:proofErr w:type="spellEnd"/>
+        <w:t>NGO                                                                 Non -Government Organisation</w:t>
+      </w:r>
     </w:p>
     <w:p/>
     <w:p/>
@@ -5724,79 +5697,7 @@
           <w:bCs/>
           <w:szCs w:val="24"/>
         </w:rPr>
-        <w:t>Let's Vikas is a website that aims to revive this rich culture by providing a platform for different beneficiaries to showcase their products and art. Products displayed may include handloom clothes, clay utensils, wooden artifacts, etc. Through this website, we also aim to give opportunities to various Ngo's to raise funds for their operations. The user can look for different organizations that work for divergent social causes and support them based on his liking. “</w:t>
-      </w:r>
-      <w:proofErr w:type="spellStart"/>
-      <w:r>
-        <w:rPr>
-          <w:rFonts w:eastAsia="Times New Roman"/>
-          <w:bCs/>
-          <w:szCs w:val="24"/>
-        </w:rPr>
-        <w:t>Lets</w:t>
-      </w:r>
-      <w:proofErr w:type="spellEnd"/>
-      <w:r>
-        <w:rPr>
-          <w:rFonts w:eastAsia="Times New Roman"/>
-          <w:bCs/>
-          <w:szCs w:val="24"/>
-        </w:rPr>
-        <w:t xml:space="preserve"> Vikas” is a step towards encouraging the </w:t>
-      </w:r>
-      <w:proofErr w:type="spellStart"/>
-      <w:r>
-        <w:rPr>
-          <w:rFonts w:eastAsia="Times New Roman"/>
-          <w:bCs/>
-          <w:szCs w:val="24"/>
-        </w:rPr>
-        <w:t>Aatm</w:t>
-      </w:r>
-      <w:proofErr w:type="spellEnd"/>
-      <w:r>
-        <w:rPr>
-          <w:rFonts w:eastAsia="Times New Roman"/>
-          <w:bCs/>
-          <w:szCs w:val="24"/>
-        </w:rPr>
-        <w:t xml:space="preserve"> </w:t>
-      </w:r>
-      <w:proofErr w:type="spellStart"/>
-      <w:r>
-        <w:rPr>
-          <w:rFonts w:eastAsia="Times New Roman"/>
-          <w:bCs/>
-          <w:szCs w:val="24"/>
-        </w:rPr>
-        <w:t>Nirbhar</w:t>
-      </w:r>
-      <w:proofErr w:type="spellEnd"/>
-      <w:r>
-        <w:rPr>
-          <w:rFonts w:eastAsia="Times New Roman"/>
-          <w:bCs/>
-          <w:szCs w:val="24"/>
-        </w:rPr>
-        <w:t xml:space="preserve"> Bharat </w:t>
-      </w:r>
-      <w:proofErr w:type="spellStart"/>
-      <w:r>
-        <w:rPr>
-          <w:rFonts w:eastAsia="Times New Roman"/>
-          <w:bCs/>
-          <w:szCs w:val="24"/>
-        </w:rPr>
-        <w:t>Abhiyaan</w:t>
-      </w:r>
-      <w:proofErr w:type="spellEnd"/>
-      <w:r>
-        <w:rPr>
-          <w:rFonts w:eastAsia="Times New Roman"/>
-          <w:bCs/>
-          <w:szCs w:val="24"/>
-        </w:rPr>
-        <w:t>.</w:t>
+        <w:t>Let's Vikas is a website that aims to revive this rich culture by providing a platform for different beneficiaries to showcase their products and art. Products displayed may include handloom clothes, clay utensils, wooden artifacts, etc. Through this website, we also aim to give opportunities to various Ngo's to raise funds for their operations. The user can look for different organizations that work for divergent social causes and support them based on his liking. “Lets Vikas” is a step towards encouraging the Aatm Nirbhar Bharat Abhiyaan.</w:t>
       </w:r>
     </w:p>
     <w:p>
@@ -5821,61 +5722,13 @@
           <w:b w:val="0"/>
           <w:sz w:val="24"/>
         </w:rPr>
-        <w:t xml:space="preserve">Our Project “Lets Vikas” is a step towards encouraging the </w:t>
-      </w:r>
-      <w:proofErr w:type="spellStart"/>
+        <w:t>Our Project “Lets Vikas” is a step towards encouraging the Aatma Nirbhar Bharat Abhiyaan. Through our project, we will be encouraging the rich and ancient tradition of India. We will be helping the NGOs in reaching to a larger audience.  We will promote the growth of all the sectors in different fields like Cultural, Agriculture, Education, Economy, etc. by providing them a platform where they could reach to the world. People can donate in NGOs working in different fields like the plantation of trees. The ancient art and craft of our country could now reach every house like the Thanjavur painting from Tamil Nadu could now be available for buying and thus the people making them will get huge support. By our initiative we want to be vocal for our local products.</w:t>
+      </w:r>
       <w:r>
         <w:rPr>
           <w:b w:val="0"/>
           <w:sz w:val="24"/>
         </w:rPr>
-        <w:t>Aatma</w:t>
-      </w:r>
-      <w:proofErr w:type="spellEnd"/>
-      <w:r>
-        <w:rPr>
-          <w:b w:val="0"/>
-          <w:sz w:val="24"/>
-        </w:rPr>
-        <w:t xml:space="preserve"> </w:t>
-      </w:r>
-      <w:proofErr w:type="spellStart"/>
-      <w:r>
-        <w:rPr>
-          <w:b w:val="0"/>
-          <w:sz w:val="24"/>
-        </w:rPr>
-        <w:t>Nirbhar</w:t>
-      </w:r>
-      <w:proofErr w:type="spellEnd"/>
-      <w:r>
-        <w:rPr>
-          <w:b w:val="0"/>
-          <w:sz w:val="24"/>
-        </w:rPr>
-        <w:t xml:space="preserve"> Bharat </w:t>
-      </w:r>
-      <w:proofErr w:type="spellStart"/>
-      <w:r>
-        <w:rPr>
-          <w:b w:val="0"/>
-          <w:sz w:val="24"/>
-        </w:rPr>
-        <w:t>Abhiyaan</w:t>
-      </w:r>
-      <w:proofErr w:type="spellEnd"/>
-      <w:r>
-        <w:rPr>
-          <w:b w:val="0"/>
-          <w:sz w:val="24"/>
-        </w:rPr>
-        <w:t>. Through our project, we will be encouraging the rich and ancient tradition of India. We will be helping the NGOs in reaching to a larger audience.  We will promote the growth of all the sectors in different fields like Cultural, Agriculture, Education, Economy, etc. by providing them a platform where they could reach to the world. People can donate in NGOs working in different fields like the plantation of trees. The ancient art and craft of our country could now reach every house like the Thanjavur painting from Tamil Nadu could now be available for buying and thus the people making them will get huge support. By our initiative we want to be vocal for our local products.</w:t>
-      </w:r>
-      <w:r>
-        <w:rPr>
-          <w:b w:val="0"/>
-          <w:sz w:val="24"/>
-        </w:rPr>
         <w:t xml:space="preserve"> On our website we will be listing upcoming Indian Startups that are providing various services and products to the Indian consumer.</w:t>
       </w:r>
     </w:p>
@@ -5893,15 +5746,7 @@
         <w:spacing w:after="0" w:line="480" w:lineRule="auto"/>
       </w:pPr>
       <w:r>
-        <w:t xml:space="preserve">The project addresses the problems as follows. Skilled personal in Indian traditional and cultural arts do not find a way to show and teach their practice to the rest of the country. The NGO’s are not able to reach a larger audience for awareness of the need for help in the country. Most of the quality Indian startups that can be an alternative to foreign goods or services never reach the consumers. People are not aware of their </w:t>
-      </w:r>
-      <w:proofErr w:type="gramStart"/>
-      <w:r>
-        <w:t>existence,</w:t>
-      </w:r>
-      <w:proofErr w:type="gramEnd"/>
-      <w:r>
-        <w:t xml:space="preserve"> therefore, they do not use them.</w:t>
+        <w:t>The project addresses the problems as follows. Skilled personal in Indian traditional and cultural arts do not find a way to show and teach their practice to the rest of the country. The NGO’s are not able to reach a larger audience for awareness of the need for help in the country. Most of the quality Indian startups that can be an alternative to foreign goods or services never reach the consumers. People are not aware of their existence, therefore, they do not use them.</w:t>
       </w:r>
       <w:r>
         <w:t xml:space="preserve"> </w:t>
@@ -5937,23 +5782,7 @@
         <w:pStyle w:val="BodyDoubleSpace05FirstLine"/>
       </w:pPr>
       <w:r>
-        <w:t xml:space="preserve">There were many solutions that crossed our minds when the team conducted its first brainstorming session, but nothing consolidated. We then looked up to the existing solution that is present in the market like kikstarter.com, letsVenture.com, </w:t>
-      </w:r>
-      <w:proofErr w:type="spellStart"/>
-      <w:r>
-        <w:t>Mitticool</w:t>
-      </w:r>
-      <w:proofErr w:type="spellEnd"/>
-      <w:r>
-        <w:t xml:space="preserve">, etc. These ventures addressed the problem to some extent. We then decided to survey to get an opinion of different people on this particular problem. Hundred and forty-eight people were a part of this survey. Their answers got recorded with the help of Google Forms. Out of those one hundred and forty-eight respondents, 130 felt that we should make a website and promote these arts and small businesses. During our research, we realized that there are various NGO's that do some great work, but they do get little recognition and support from the citizens. To solve the </w:t>
-      </w:r>
-      <w:proofErr w:type="gramStart"/>
-      <w:r>
-        <w:t>problem</w:t>
-      </w:r>
-      <w:proofErr w:type="gramEnd"/>
-      <w:r>
-        <w:t xml:space="preserve"> we decided to add a section on our website where the common can know of different NGOs and their work and support them in any form they like.</w:t>
+        <w:t>There were many solutions that crossed our minds when the team conducted its first brainstorming session, but nothing consolidated. We then looked up to the existing solution that is present in the market like kikstarter.com, letsVenture.com, Mitticool, etc. These ventures addressed the problem to some extent. We then decided to survey to get an opinion of different people on this particular problem. Hundred and forty-eight people were a part of this survey. Their answers got recorded with the help of Google Forms. Out of those one hundred and forty-eight respondents, 130 felt that we should make a website and promote these arts and small businesses. During our research, we realized that there are various NGO's that do some great work, but they do get little recognition and support from the citizens. To solve the problem we decided to add a section on our website where the common can know of different NGOs and their work and support them in any form they like.</w:t>
       </w:r>
     </w:p>
     <w:p>
@@ -5964,9 +5793,59 @@
     <w:p>
       <w:pPr>
         <w:pStyle w:val="BodyDoubleSpace05FirstLine"/>
-      </w:pPr>
-      <w:r>
-        <w:t xml:space="preserve">To see how an NGO work, the team interacted with various volunteers that work for different organizations. Through them, we came to know their work in detail and their day to day struggle in running their operations. We also went through different articles online that cautioned us how some ill intention NGO might fool innocent users. We also skimmed various articles available online that taught us the importance of an aesthetical and functional website. After researching our project and reading the experts from the industry, the team is motivated to create a well-connected and fluid website. </w:t>
+        <w:rPr>
+          <w:lang w:val="en-IN"/>
+        </w:rPr>
+      </w:pPr>
+      <w:r>
+        <w:t xml:space="preserve">To see how an NGO work, the team interacted with various volunteers that work for different organizations. Through them, we came to know their work in detail and their day to day struggle in running their operations. We also went through different articles online that cautioned us how some ill intention NGO might fool innocent users. </w:t>
+      </w:r>
+      <w:r>
+        <w:t xml:space="preserve">The expected success of our project becomes more evident as there are no similar functioning website or applications available in the market. Currently, there are application based on a particular NGO. Websites like ( </w:t>
+      </w:r>
+      <w:hyperlink r:id="rId14" w:history="1">
+        <w:r>
+          <w:rPr>
+            <w:rStyle w:val="Hyperlink"/>
+          </w:rPr>
+          <w:t>https://www2.fundsforngos.org/</w:t>
+        </w:r>
+      </w:hyperlink>
+      <w:r>
+        <w:t xml:space="preserve"> ) which only contains information only regarding the NGOs and there work but our website is an initiative for the upliftment of the Indians who need our support and the people all around the world can support</w:t>
+      </w:r>
+      <w:r>
+        <w:t xml:space="preserve">. </w:t>
+      </w:r>
+      <w:r>
+        <w:rPr>
+          <w:lang w:val="en-IN"/>
+        </w:rPr>
+        <w:t xml:space="preserve">As per article( </w:t>
+      </w:r>
+      <w:hyperlink r:id="rId15" w:anchor="close" w:history="1">
+        <w:r>
+          <w:rPr>
+            <w:rStyle w:val="Hyperlink"/>
+            <w:lang w:val="en-IN"/>
+          </w:rPr>
+          <w:t>https://www.searchenginejournal.com/how-to-make-a-successful-website/257617/#close</w:t>
+        </w:r>
+      </w:hyperlink>
+      <w:r>
+        <w:rPr>
+          <w:lang w:val="en-IN"/>
+        </w:rPr>
+        <w:t xml:space="preserve"> ) , the success of a website depends on defining goals, earning trust, standout factor, easy User interface, analytics and feedback from the user on which we are working unfaltering to ensure the success of our website.</w:t>
+      </w:r>
+      <w:r>
+        <w:rPr>
+          <w:lang w:val="en-IN"/>
+        </w:rPr>
+        <w:t xml:space="preserve"> </w:t>
+      </w:r>
+      <w:r>
+        <w:t xml:space="preserve">After researching our project and reading the experts from the industry, the team is motivated to create a well-connected and fluid website. </w:t>
       </w:r>
     </w:p>
     <w:p>
@@ -5978,13 +5857,8 @@
       <w:pPr>
         <w:pStyle w:val="BodyDoubleSpace05FirstLine"/>
       </w:pPr>
-      <w:proofErr w:type="gramStart"/>
-      <w:r>
-        <w:t>Also</w:t>
-      </w:r>
-      <w:proofErr w:type="gramEnd"/>
-      <w:r>
-        <w:t xml:space="preserve"> to mention our project is unlike any other existing project. Our sole motive is to promote social welfare, environmental welfare, educational welfare, economic welfare, and Indian culture and heritage. We not only support NGOs but, all the organizations or a group of people trying to do something new or trying to help the country.</w:t>
+      <w:r>
+        <w:t>Also to mention our project is unlike any other existing project. Our sole motive is to promote social welfare, environmental welfare, educational welfare, economic welfare, and Indian culture and heritage. We not only support NGOs but, all the organizations or a group of people trying to do something new or trying to help the country.</w:t>
       </w:r>
       <w:r>
         <w:t xml:space="preserve"> </w:t>
@@ -6001,6 +5875,7 @@
       </w:pPr>
       <w:bookmarkStart w:id="8" w:name="_Toc20994011"/>
       <w:r>
+        <w:lastRenderedPageBreak/>
         <w:t>Proposed System</w:t>
       </w:r>
       <w:bookmarkEnd w:id="8"/>
@@ -6019,7 +5894,6 @@
       </w:pPr>
       <w:bookmarkStart w:id="9" w:name="_Toc20994012"/>
       <w:r>
-        <w:lastRenderedPageBreak/>
         <w:t>Goals and Objectives</w:t>
       </w:r>
       <w:bookmarkEnd w:id="9"/>
@@ -6029,15 +5903,7 @@
         <w:pStyle w:val="BodyDoubleSpace05FirstLine"/>
       </w:pPr>
       <w:r>
-        <w:t xml:space="preserve">Our goal is to make our website easy to use, functional with an interactive interface. We aim to build a website that can easily be managed and is coherent.  The content should be easily </w:t>
-      </w:r>
-      <w:proofErr w:type="spellStart"/>
-      <w:r>
-        <w:t>navigatable</w:t>
-      </w:r>
-      <w:proofErr w:type="spellEnd"/>
-      <w:r>
-        <w:t xml:space="preserve"> and it should be responsive.</w:t>
+        <w:t>Our goal is to make our website easy to use, functional with an interactive interface. We aim to build a website that can easily be managed and is coherent.  The content should be easily navigatable and it should be responsive.</w:t>
       </w:r>
     </w:p>
     <w:p>
@@ -6053,30 +5919,14 @@
       <w:r>
         <w:t xml:space="preserve">Table </w:t>
       </w:r>
-      <w:r>
-        <w:fldChar w:fldCharType="begin"/>
-      </w:r>
-      <w:r>
-        <w:instrText xml:space="preserve"> SEQ Table \* ARABIC</w:instrText>
-      </w:r>
-      <w:r>
-        <w:instrText xml:space="preserve"> </w:instrText>
-      </w:r>
-      <w:r>
-        <w:fldChar w:fldCharType="separate"/>
-      </w:r>
-      <w:r>
-        <w:rPr>
-          <w:noProof/>
-        </w:rPr>
-        <w:t>1</w:t>
-      </w:r>
-      <w:r>
-        <w:rPr>
-          <w:noProof/>
-        </w:rPr>
-        <w:fldChar w:fldCharType="end"/>
-      </w:r>
+      <w:fldSimple w:instr=" SEQ Table \* ARABIC ">
+        <w:r>
+          <w:rPr>
+            <w:noProof/>
+          </w:rPr>
+          <w:t>1</w:t>
+        </w:r>
+      </w:fldSimple>
       <w:r>
         <w:t xml:space="preserve">: Goal and </w:t>
       </w:r>
@@ -6482,6 +6332,7 @@
       </w:pPr>
       <w:bookmarkStart w:id="12" w:name="_Toc20994014"/>
       <w:r>
+        <w:lastRenderedPageBreak/>
         <w:t>Project Lifecycle</w:t>
       </w:r>
       <w:bookmarkEnd w:id="12"/>
@@ -6577,7 +6428,6 @@
         <w:pStyle w:val="BodyDoubleSpace05FirstLine"/>
       </w:pPr>
       <w:r>
-        <w:lastRenderedPageBreak/>
         <w:t>The basic project decisions that will be used on this project are given in the table.</w:t>
       </w:r>
     </w:p>
@@ -6589,27 +6439,14 @@
       <w:r>
         <w:t xml:space="preserve">Table </w:t>
       </w:r>
-      <w:r>
-        <w:fldChar w:fldCharType="begin"/>
-      </w:r>
-      <w:r>
-        <w:instrText xml:space="preserve"> SEQ Table \* ARABIC </w:instrText>
-      </w:r>
-      <w:r>
-        <w:fldChar w:fldCharType="separate"/>
-      </w:r>
-      <w:r>
-        <w:rPr>
-          <w:noProof/>
-        </w:rPr>
-        <w:t>2</w:t>
-      </w:r>
-      <w:r>
-        <w:rPr>
-          <w:noProof/>
-        </w:rPr>
-        <w:fldChar w:fldCharType="end"/>
-      </w:r>
+      <w:fldSimple w:instr=" SEQ Table \* ARABIC ">
+        <w:r>
+          <w:rPr>
+            <w:noProof/>
+          </w:rPr>
+          <w:t>2</w:t>
+        </w:r>
+      </w:fldSimple>
       <w:r>
         <w:t xml:space="preserve">: </w:t>
       </w:r>
@@ -6758,27 +6595,7 @@
                 <w:sz w:val="24"/>
                 <w:szCs w:val="24"/>
               </w:rPr>
-              <w:t xml:space="preserve">Designed the front end </w:t>
-            </w:r>
-            <w:proofErr w:type="gramStart"/>
-            <w:r>
-              <w:rPr>
-                <w:rFonts w:ascii="Times New Roman" w:hAnsi="Times New Roman"/>
-                <w:color w:val="C45911" w:themeColor="accent2" w:themeShade="BF"/>
-                <w:sz w:val="24"/>
-                <w:szCs w:val="24"/>
-              </w:rPr>
-              <w:t>using  HTML</w:t>
-            </w:r>
-            <w:proofErr w:type="gramEnd"/>
-            <w:r>
-              <w:rPr>
-                <w:rFonts w:ascii="Times New Roman" w:hAnsi="Times New Roman"/>
-                <w:color w:val="C45911" w:themeColor="accent2" w:themeShade="BF"/>
-                <w:sz w:val="24"/>
-                <w:szCs w:val="24"/>
-              </w:rPr>
-              <w:t>-5,css and Bootstrap.</w:t>
+              <w:t>Designed the front end using  HTML-5,css and Bootstrap.</w:t>
             </w:r>
           </w:p>
         </w:tc>
@@ -6841,25 +6658,7 @@
                 <w:color w:val="C45911" w:themeColor="accent2" w:themeShade="BF"/>
                 <w:sz w:val="24"/>
               </w:rPr>
-              <w:t xml:space="preserve">Designed the back end using Java script, </w:t>
-            </w:r>
-            <w:proofErr w:type="spellStart"/>
-            <w:r>
-              <w:rPr>
-                <w:rFonts w:ascii="Times New Roman" w:hAnsi="Times New Roman"/>
-                <w:color w:val="C45911" w:themeColor="accent2" w:themeShade="BF"/>
-                <w:sz w:val="24"/>
-              </w:rPr>
-              <w:t>JQuery</w:t>
-            </w:r>
-            <w:proofErr w:type="spellEnd"/>
-            <w:r>
-              <w:rPr>
-                <w:rFonts w:ascii="Times New Roman" w:hAnsi="Times New Roman"/>
-                <w:color w:val="C45911" w:themeColor="accent2" w:themeShade="BF"/>
-                <w:sz w:val="24"/>
-              </w:rPr>
-              <w:t xml:space="preserve"> and php.</w:t>
+              <w:t>Designed the back end using Java script, JQuery and php.</w:t>
             </w:r>
           </w:p>
         </w:tc>
@@ -6985,25 +6784,7 @@
                 <w:color w:val="C45911" w:themeColor="accent2" w:themeShade="BF"/>
                 <w:sz w:val="24"/>
               </w:rPr>
-              <w:t xml:space="preserve">Planning to make the UI </w:t>
-            </w:r>
-            <w:proofErr w:type="gramStart"/>
-            <w:r>
-              <w:rPr>
-                <w:rFonts w:ascii="Times New Roman" w:hAnsi="Times New Roman"/>
-                <w:color w:val="C45911" w:themeColor="accent2" w:themeShade="BF"/>
-                <w:sz w:val="24"/>
-              </w:rPr>
-              <w:t>more intuitive and easy</w:t>
-            </w:r>
-            <w:proofErr w:type="gramEnd"/>
-            <w:r>
-              <w:rPr>
-                <w:rFonts w:ascii="Times New Roman" w:hAnsi="Times New Roman"/>
-                <w:color w:val="C45911" w:themeColor="accent2" w:themeShade="BF"/>
-                <w:sz w:val="24"/>
-              </w:rPr>
-              <w:t xml:space="preserve"> to use.</w:t>
+              <w:t>Planning to make the UI more intuitive and easy to use.</w:t>
             </w:r>
           </w:p>
         </w:tc>
@@ -7088,27 +6869,14 @@
       <w:r>
         <w:t xml:space="preserve">Table </w:t>
       </w:r>
-      <w:r>
-        <w:fldChar w:fldCharType="begin"/>
-      </w:r>
-      <w:r>
-        <w:instrText xml:space="preserve"> SEQ Table \* ARABIC </w:instrText>
-      </w:r>
-      <w:r>
-        <w:fldChar w:fldCharType="separate"/>
-      </w:r>
-      <w:r>
-        <w:rPr>
-          <w:noProof/>
-        </w:rPr>
-        <w:t>3</w:t>
-      </w:r>
-      <w:r>
-        <w:rPr>
-          <w:noProof/>
-        </w:rPr>
-        <w:fldChar w:fldCharType="end"/>
-      </w:r>
+      <w:fldSimple w:instr=" SEQ Table \* ARABIC ">
+        <w:r>
+          <w:rPr>
+            <w:noProof/>
+          </w:rPr>
+          <w:t>3</w:t>
+        </w:r>
+      </w:fldSimple>
       <w:r>
         <w:t>: S</w:t>
       </w:r>
@@ -7155,6 +6923,7 @@
                 <w:b/>
                 <w:color w:val="C45911" w:themeColor="accent2" w:themeShade="BF"/>
               </w:rPr>
+              <w:lastRenderedPageBreak/>
               <w:t>Stakeholder</w:t>
             </w:r>
           </w:p>
@@ -7284,19 +7053,11 @@
                 <w:color w:val="C45911" w:themeColor="accent2" w:themeShade="BF"/>
               </w:rPr>
             </w:pPr>
-            <w:proofErr w:type="spellStart"/>
-            <w:r>
-              <w:rPr>
-                <w:color w:val="C45911" w:themeColor="accent2" w:themeShade="BF"/>
-              </w:rPr>
-              <w:t>Shouvik</w:t>
-            </w:r>
-            <w:proofErr w:type="spellEnd"/>
-            <w:r>
-              <w:rPr>
-                <w:color w:val="C45911" w:themeColor="accent2" w:themeShade="BF"/>
-              </w:rPr>
-              <w:t xml:space="preserve"> Chatterjee</w:t>
+            <w:r>
+              <w:rPr>
+                <w:color w:val="C45911" w:themeColor="accent2" w:themeShade="BF"/>
+              </w:rPr>
+              <w:t>Shouvik Chatterjee</w:t>
             </w:r>
           </w:p>
         </w:tc>
@@ -7418,19 +7179,11 @@
                 <w:color w:val="C45911" w:themeColor="accent2" w:themeShade="BF"/>
               </w:rPr>
             </w:pPr>
-            <w:proofErr w:type="spellStart"/>
-            <w:r>
-              <w:rPr>
-                <w:color w:val="C45911" w:themeColor="accent2" w:themeShade="BF"/>
-              </w:rPr>
-              <w:t>Gaurang</w:t>
-            </w:r>
-            <w:proofErr w:type="spellEnd"/>
-            <w:r>
-              <w:rPr>
-                <w:color w:val="C45911" w:themeColor="accent2" w:themeShade="BF"/>
-              </w:rPr>
-              <w:t xml:space="preserve"> Shukla</w:t>
+            <w:r>
+              <w:rPr>
+                <w:color w:val="C45911" w:themeColor="accent2" w:themeShade="BF"/>
+              </w:rPr>
+              <w:t>Gaurang Shukla</w:t>
             </w:r>
           </w:p>
         </w:tc>
@@ -7506,30 +7259,16 @@
       </w:pPr>
       <w:bookmarkStart w:id="18" w:name="_Toc56598502"/>
       <w:r>
-        <w:lastRenderedPageBreak/>
         <w:t xml:space="preserve">Table </w:t>
       </w:r>
-      <w:r>
-        <w:fldChar w:fldCharType="begin"/>
-      </w:r>
-      <w:r>
-        <w:instrText xml:space="preserve"> SEQ Table \* ARABIC </w:instrText>
-      </w:r>
-      <w:r>
-        <w:fldChar w:fldCharType="separate"/>
-      </w:r>
-      <w:r>
-        <w:rPr>
-          <w:noProof/>
-        </w:rPr>
-        <w:t>4</w:t>
-      </w:r>
-      <w:r>
-        <w:rPr>
-          <w:noProof/>
-        </w:rPr>
-        <w:fldChar w:fldCharType="end"/>
-      </w:r>
+      <w:fldSimple w:instr=" SEQ Table \* ARABIC ">
+        <w:r>
+          <w:rPr>
+            <w:noProof/>
+          </w:rPr>
+          <w:t>4</w:t>
+        </w:r>
+      </w:fldSimple>
       <w:r>
         <w:t xml:space="preserve">: </w:t>
       </w:r>
@@ -8320,27 +8059,14 @@
       <w:r>
         <w:t xml:space="preserve">Table </w:t>
       </w:r>
-      <w:r>
-        <w:fldChar w:fldCharType="begin"/>
-      </w:r>
-      <w:r>
-        <w:instrText xml:space="preserve"> SEQ Table \* ARABIC </w:instrText>
-      </w:r>
-      <w:r>
-        <w:fldChar w:fldCharType="separate"/>
-      </w:r>
-      <w:r>
-        <w:rPr>
-          <w:noProof/>
-        </w:rPr>
-        <w:t>5</w:t>
-      </w:r>
-      <w:r>
-        <w:rPr>
-          <w:noProof/>
-        </w:rPr>
-        <w:fldChar w:fldCharType="end"/>
-      </w:r>
+      <w:fldSimple w:instr=" SEQ Table \* ARABIC ">
+        <w:r>
+          <w:rPr>
+            <w:noProof/>
+          </w:rPr>
+          <w:t>5</w:t>
+        </w:r>
+      </w:fldSimple>
       <w:r>
         <w:t xml:space="preserve">: </w:t>
       </w:r>
@@ -8550,33 +8276,11 @@
               </w:rPr>
               <w:t xml:space="preserve">Team members will be </w:t>
             </w:r>
-            <w:proofErr w:type="gramStart"/>
-            <w:r>
-              <w:rPr>
-                <w:color w:val="C45911" w:themeColor="accent2" w:themeShade="BF"/>
-              </w:rPr>
-              <w:t>take</w:t>
-            </w:r>
-            <w:proofErr w:type="gramEnd"/>
-            <w:r>
-              <w:rPr>
-                <w:color w:val="C45911" w:themeColor="accent2" w:themeShade="BF"/>
-              </w:rPr>
-              <w:t xml:space="preserve"> web development course on </w:t>
-            </w:r>
-            <w:proofErr w:type="spellStart"/>
-            <w:r>
-              <w:rPr>
-                <w:color w:val="C45911" w:themeColor="accent2" w:themeShade="BF"/>
-              </w:rPr>
-              <w:t>Udmey</w:t>
-            </w:r>
-            <w:proofErr w:type="spellEnd"/>
-            <w:r>
-              <w:rPr>
-                <w:color w:val="C45911" w:themeColor="accent2" w:themeShade="BF"/>
-              </w:rPr>
-              <w:t>.</w:t>
+            <w:r>
+              <w:rPr>
+                <w:color w:val="C45911" w:themeColor="accent2" w:themeShade="BF"/>
+              </w:rPr>
+              <w:t>take web development course on Udmey.</w:t>
             </w:r>
           </w:p>
         </w:tc>
@@ -8783,7 +8487,6 @@
       </w:pPr>
       <w:bookmarkStart w:id="21" w:name="_Toc20994019"/>
       <w:r>
-        <w:lastRenderedPageBreak/>
         <w:t>Project Tracking</w:t>
       </w:r>
       <w:bookmarkEnd w:id="21"/>
@@ -8852,27 +8555,14 @@
       <w:r>
         <w:t xml:space="preserve">Table </w:t>
       </w:r>
-      <w:r>
-        <w:fldChar w:fldCharType="begin"/>
-      </w:r>
-      <w:r>
-        <w:instrText xml:space="preserve"> SEQ Table \* ARABIC </w:instrText>
-      </w:r>
-      <w:r>
-        <w:fldChar w:fldCharType="separate"/>
-      </w:r>
-      <w:r>
-        <w:rPr>
-          <w:noProof/>
-        </w:rPr>
-        <w:t>6</w:t>
-      </w:r>
-      <w:r>
-        <w:rPr>
-          <w:noProof/>
-        </w:rPr>
-        <w:fldChar w:fldCharType="end"/>
-      </w:r>
+      <w:fldSimple w:instr=" SEQ Table \* ARABIC ">
+        <w:r>
+          <w:rPr>
+            <w:noProof/>
+          </w:rPr>
+          <w:t>6</w:t>
+        </w:r>
+      </w:fldSimple>
       <w:r>
         <w:t>:</w:t>
       </w:r>
@@ -9210,29 +8900,17 @@
       <w:bookmarkStart w:id="26" w:name="_Toc372915305"/>
       <w:bookmarkStart w:id="27" w:name="_Toc409000269"/>
       <w:r>
+        <w:lastRenderedPageBreak/>
         <w:t xml:space="preserve">Table </w:t>
       </w:r>
-      <w:r>
-        <w:fldChar w:fldCharType="begin"/>
-      </w:r>
-      <w:r>
-        <w:instrText xml:space="preserve"> SEQ Table \* ARABIC </w:instrText>
-      </w:r>
-      <w:r>
-        <w:fldChar w:fldCharType="separate"/>
-      </w:r>
-      <w:r>
-        <w:rPr>
-          <w:noProof/>
-        </w:rPr>
-        <w:t>7</w:t>
-      </w:r>
-      <w:r>
-        <w:rPr>
-          <w:noProof/>
-        </w:rPr>
-        <w:fldChar w:fldCharType="end"/>
-      </w:r>
+      <w:fldSimple w:instr=" SEQ Table \* ARABIC ">
+        <w:r>
+          <w:rPr>
+            <w:noProof/>
+          </w:rPr>
+          <w:t>7</w:t>
+        </w:r>
+      </w:fldSimple>
       <w:r>
         <w:t xml:space="preserve">: </w:t>
       </w:r>
@@ -9897,24 +9575,29 @@
       <w:r>
         <w:t xml:space="preserve">Table </w:t>
       </w:r>
-      <w:fldSimple w:instr=" SEQ Table \* ARABIC ">
-        <w:r>
-          <w:rPr>
-            <w:noProof/>
-          </w:rPr>
-          <w:t>8</w:t>
-        </w:r>
-      </w:fldSimple>
-      <w:r>
-        <w:t xml:space="preserve">: Information </w:t>
-      </w:r>
-      <w:proofErr w:type="gramStart"/>
-      <w:r>
-        <w:t>To</w:t>
-      </w:r>
-      <w:proofErr w:type="gramEnd"/>
-      <w:r>
-        <w:t xml:space="preserve"> Be Shared Within Our Group</w:t>
+      <w:r>
+        <w:fldChar w:fldCharType="begin"/>
+      </w:r>
+      <w:r>
+        <w:instrText xml:space="preserve"> SEQ Table \* ARABIC </w:instrText>
+      </w:r>
+      <w:r>
+        <w:fldChar w:fldCharType="separate"/>
+      </w:r>
+      <w:r>
+        <w:rPr>
+          <w:noProof/>
+        </w:rPr>
+        <w:t>8</w:t>
+      </w:r>
+      <w:r>
+        <w:rPr>
+          <w:noProof/>
+        </w:rPr>
+        <w:fldChar w:fldCharType="end"/>
+      </w:r>
+      <w:r>
+        <w:t>: Information To Be Shared Within Our Group</w:t>
       </w:r>
       <w:bookmarkEnd w:id="28"/>
     </w:p>
@@ -9967,7 +9650,6 @@
                 <w:color w:val="C45911" w:themeColor="accent2" w:themeShade="BF"/>
                 <w:sz w:val="24"/>
               </w:rPr>
-              <w:lastRenderedPageBreak/>
               <w:t>Who?</w:t>
             </w:r>
           </w:p>
@@ -10212,24 +9894,29 @@
       <w:r>
         <w:t xml:space="preserve">Table </w:t>
       </w:r>
-      <w:fldSimple w:instr=" SEQ Table \* ARABIC ">
-        <w:r>
-          <w:rPr>
-            <w:noProof/>
-          </w:rPr>
-          <w:t>9</w:t>
-        </w:r>
-      </w:fldSimple>
-      <w:r>
-        <w:t xml:space="preserve">: Information </w:t>
-      </w:r>
-      <w:proofErr w:type="gramStart"/>
-      <w:r>
-        <w:t>To</w:t>
-      </w:r>
-      <w:proofErr w:type="gramEnd"/>
-      <w:r>
-        <w:t xml:space="preserve"> Be Provided To Other Groups</w:t>
+      <w:r>
+        <w:fldChar w:fldCharType="begin"/>
+      </w:r>
+      <w:r>
+        <w:instrText xml:space="preserve"> SEQ Table \* ARABIC </w:instrText>
+      </w:r>
+      <w:r>
+        <w:fldChar w:fldCharType="separate"/>
+      </w:r>
+      <w:r>
+        <w:rPr>
+          <w:noProof/>
+        </w:rPr>
+        <w:t>9</w:t>
+      </w:r>
+      <w:r>
+        <w:rPr>
+          <w:noProof/>
+        </w:rPr>
+        <w:fldChar w:fldCharType="end"/>
+      </w:r>
+      <w:r>
+        <w:t>: Information To Be Provided To Other Groups</w:t>
       </w:r>
       <w:bookmarkEnd w:id="29"/>
     </w:p>
@@ -10654,24 +10341,29 @@
       <w:r>
         <w:t xml:space="preserve">Table </w:t>
       </w:r>
-      <w:fldSimple w:instr=" SEQ Table \* ARABIC ">
-        <w:r>
-          <w:rPr>
-            <w:noProof/>
-          </w:rPr>
-          <w:t>10</w:t>
-        </w:r>
-      </w:fldSimple>
-      <w:r>
-        <w:t xml:space="preserve">: Information Needed </w:t>
-      </w:r>
-      <w:proofErr w:type="gramStart"/>
-      <w:r>
-        <w:t>From</w:t>
-      </w:r>
-      <w:proofErr w:type="gramEnd"/>
-      <w:r>
-        <w:t xml:space="preserve"> Other Groups</w:t>
+      <w:r>
+        <w:fldChar w:fldCharType="begin"/>
+      </w:r>
+      <w:r>
+        <w:instrText xml:space="preserve"> SEQ Table \* ARABIC </w:instrText>
+      </w:r>
+      <w:r>
+        <w:fldChar w:fldCharType="separate"/>
+      </w:r>
+      <w:r>
+        <w:rPr>
+          <w:noProof/>
+        </w:rPr>
+        <w:t>10</w:t>
+      </w:r>
+      <w:r>
+        <w:rPr>
+          <w:noProof/>
+        </w:rPr>
+        <w:fldChar w:fldCharType="end"/>
+      </w:r>
+      <w:r>
+        <w:t>: Information Needed From Other Groups</w:t>
       </w:r>
       <w:bookmarkEnd w:id="30"/>
     </w:p>
@@ -11002,27 +10694,14 @@
       <w:r>
         <w:t xml:space="preserve">Table </w:t>
       </w:r>
-      <w:r>
-        <w:fldChar w:fldCharType="begin"/>
-      </w:r>
-      <w:r>
-        <w:instrText xml:space="preserve"> SEQ Table \* ARABIC </w:instrText>
-      </w:r>
-      <w:r>
-        <w:fldChar w:fldCharType="separate"/>
-      </w:r>
-      <w:r>
-        <w:rPr>
-          <w:noProof/>
-        </w:rPr>
-        <w:t>11</w:t>
-      </w:r>
-      <w:r>
-        <w:rPr>
-          <w:noProof/>
-        </w:rPr>
-        <w:fldChar w:fldCharType="end"/>
-      </w:r>
+      <w:fldSimple w:instr=" SEQ Table \* ARABIC ">
+        <w:r>
+          <w:rPr>
+            <w:noProof/>
+          </w:rPr>
+          <w:t>11</w:t>
+        </w:r>
+      </w:fldSimple>
       <w:r>
         <w:t>: Deliverables</w:t>
       </w:r>
@@ -11447,7 +11126,6 @@
                 <w:color w:val="C45911" w:themeColor="accent2" w:themeShade="BF"/>
                 <w:sz w:val="24"/>
               </w:rPr>
-              <w:lastRenderedPageBreak/>
               <w:t>6</w:t>
             </w:r>
           </w:p>
@@ -11601,25 +11279,7 @@
                 <w:color w:val="C45911" w:themeColor="accent2" w:themeShade="BF"/>
                 <w:sz w:val="24"/>
               </w:rPr>
-              <w:t xml:space="preserve">Final report (final PowerPoint presentation, </w:t>
-            </w:r>
-            <w:proofErr w:type="gramStart"/>
-            <w:r>
-              <w:rPr>
-                <w:rFonts w:ascii="Times New Roman" w:hAnsi="Times New Roman"/>
-                <w:color w:val="C45911" w:themeColor="accent2" w:themeShade="BF"/>
-                <w:sz w:val="24"/>
-              </w:rPr>
-              <w:t>3 minute</w:t>
-            </w:r>
-            <w:proofErr w:type="gramEnd"/>
-            <w:r>
-              <w:rPr>
-                <w:rFonts w:ascii="Times New Roman" w:hAnsi="Times New Roman"/>
-                <w:color w:val="C45911" w:themeColor="accent2" w:themeShade="BF"/>
-                <w:sz w:val="24"/>
-              </w:rPr>
-              <w:t xml:space="preserve"> video, and final sprint)</w:t>
+              <w:t>Final report (final PowerPoint presentation, 3 minute video, and final sprint)</w:t>
             </w:r>
           </w:p>
         </w:tc>
@@ -11784,27 +11444,14 @@
       <w:r>
         <w:t xml:space="preserve">Table </w:t>
       </w:r>
-      <w:r>
-        <w:fldChar w:fldCharType="begin"/>
-      </w:r>
-      <w:r>
-        <w:instrText xml:space="preserve"> SEQ Table \* ARABIC </w:instrText>
-      </w:r>
-      <w:r>
-        <w:fldChar w:fldCharType="separate"/>
-      </w:r>
-      <w:r>
-        <w:rPr>
-          <w:noProof/>
-        </w:rPr>
-        <w:t>12</w:t>
-      </w:r>
-      <w:r>
-        <w:rPr>
-          <w:noProof/>
-        </w:rPr>
-        <w:fldChar w:fldCharType="end"/>
-      </w:r>
+      <w:fldSimple w:instr=" SEQ Table \* ARABIC ">
+        <w:r>
+          <w:rPr>
+            <w:noProof/>
+          </w:rPr>
+          <w:t>12</w:t>
+        </w:r>
+      </w:fldSimple>
       <w:r>
         <w:t xml:space="preserve">: </w:t>
       </w:r>
@@ -11909,21 +11556,7 @@
               <w:rPr>
                 <w:color w:val="C45911" w:themeColor="accent2" w:themeShade="BF"/>
               </w:rPr>
-              <w:t>Organization/Indi-</w:t>
-            </w:r>
-            <w:proofErr w:type="spellStart"/>
-            <w:r>
-              <w:rPr>
-                <w:color w:val="C45911" w:themeColor="accent2" w:themeShade="BF"/>
-              </w:rPr>
-              <w:t>vidual</w:t>
-            </w:r>
-            <w:proofErr w:type="spellEnd"/>
-            <w:r>
-              <w:rPr>
-                <w:color w:val="C45911" w:themeColor="accent2" w:themeShade="BF"/>
-              </w:rPr>
-              <w:t xml:space="preserve"> </w:t>
+              <w:t xml:space="preserve">Organization/Indi-vidual </w:t>
             </w:r>
           </w:p>
         </w:tc>
@@ -11956,16 +11589,8 @@
               <w:rPr>
                 <w:color w:val="C45911" w:themeColor="accent2" w:themeShade="BF"/>
               </w:rPr>
-              <w:t xml:space="preserve"> like NGOs, startups and skilled </w:t>
-            </w:r>
-            <w:proofErr w:type="gramStart"/>
-            <w:r>
-              <w:rPr>
-                <w:color w:val="C45911" w:themeColor="accent2" w:themeShade="BF"/>
-              </w:rPr>
-              <w:t>worker.</w:t>
-            </w:r>
-            <w:proofErr w:type="gramEnd"/>
+              <w:t xml:space="preserve"> like NGOs, startups and skilled worker.</w:t>
+            </w:r>
           </w:p>
         </w:tc>
       </w:tr>
@@ -12025,16 +11650,8 @@
               <w:rPr>
                 <w:color w:val="C45911" w:themeColor="accent2" w:themeShade="BF"/>
               </w:rPr>
-              <w:t xml:space="preserve"> to the startup or support skilled workers available at the </w:t>
-            </w:r>
-            <w:proofErr w:type="gramStart"/>
-            <w:r>
-              <w:rPr>
-                <w:color w:val="C45911" w:themeColor="accent2" w:themeShade="BF"/>
-              </w:rPr>
-              <w:t>platform.</w:t>
-            </w:r>
-            <w:proofErr w:type="gramEnd"/>
+              <w:t xml:space="preserve"> to the startup or support skilled workers available at the platform.</w:t>
+            </w:r>
           </w:p>
         </w:tc>
       </w:tr>
@@ -12198,7 +11815,7 @@
                     </pic:cNvPicPr>
                   </pic:nvPicPr>
                   <pic:blipFill>
-                    <a:blip r:embed="rId14">
+                    <a:blip r:embed="rId16">
                       <a:extLst>
                         <a:ext uri="{28A0092B-C50C-407E-A947-70E740481C1C}">
                           <a14:useLocalDpi xmlns:a14="http://schemas.microsoft.com/office/drawing/2010/main" val="0"/>
@@ -12238,27 +11855,14 @@
       <w:r>
         <w:t xml:space="preserve">Figure </w:t>
       </w:r>
-      <w:r>
-        <w:fldChar w:fldCharType="begin"/>
-      </w:r>
-      <w:r>
-        <w:instrText xml:space="preserve"> SEQ Figure \* ARABIC </w:instrText>
-      </w:r>
-      <w:r>
-        <w:fldChar w:fldCharType="separate"/>
-      </w:r>
-      <w:r>
-        <w:rPr>
-          <w:noProof/>
-        </w:rPr>
-        <w:t>1</w:t>
-      </w:r>
-      <w:r>
-        <w:rPr>
-          <w:noProof/>
-        </w:rPr>
-        <w:fldChar w:fldCharType="end"/>
-      </w:r>
+      <w:fldSimple w:instr=" SEQ Figure \* ARABIC ">
+        <w:r>
+          <w:rPr>
+            <w:noProof/>
+          </w:rPr>
+          <w:t>1</w:t>
+        </w:r>
+      </w:fldSimple>
       <w:r>
         <w:t>:</w:t>
       </w:r>
@@ -12384,7 +11988,7 @@
                     </pic:cNvPicPr>
                   </pic:nvPicPr>
                   <pic:blipFill>
-                    <a:blip r:embed="rId15">
+                    <a:blip r:embed="rId17">
                       <a:extLst>
                         <a:ext uri="{28A0092B-C50C-407E-A947-70E740481C1C}">
                           <a14:useLocalDpi xmlns:a14="http://schemas.microsoft.com/office/drawing/2010/main" val="0"/>
@@ -12425,27 +12029,14 @@
         <w:lastRenderedPageBreak/>
         <w:t xml:space="preserve">Figure </w:t>
       </w:r>
-      <w:r>
-        <w:fldChar w:fldCharType="begin"/>
-      </w:r>
-      <w:r>
-        <w:instrText xml:space="preserve"> SEQ Figure \* ARABIC </w:instrText>
-      </w:r>
-      <w:r>
-        <w:fldChar w:fldCharType="separate"/>
-      </w:r>
-      <w:r>
-        <w:rPr>
-          <w:noProof/>
-        </w:rPr>
-        <w:t>2</w:t>
-      </w:r>
-      <w:r>
-        <w:rPr>
-          <w:noProof/>
-        </w:rPr>
-        <w:fldChar w:fldCharType="end"/>
-      </w:r>
+      <w:fldSimple w:instr=" SEQ Figure \* ARABIC ">
+        <w:r>
+          <w:rPr>
+            <w:noProof/>
+          </w:rPr>
+          <w:t>2</w:t>
+        </w:r>
+      </w:fldSimple>
       <w:r>
         <w:t>: sample 2</w:t>
       </w:r>
@@ -12522,7 +12113,7 @@
                     </pic:cNvPicPr>
                   </pic:nvPicPr>
                   <pic:blipFill>
-                    <a:blip r:embed="rId16">
+                    <a:blip r:embed="rId18">
                       <a:extLst>
                         <a:ext uri="{28A0092B-C50C-407E-A947-70E740481C1C}">
                           <a14:useLocalDpi xmlns:a14="http://schemas.microsoft.com/office/drawing/2010/main" val="0"/>
@@ -12562,27 +12153,14 @@
       <w:r>
         <w:t xml:space="preserve">Figure </w:t>
       </w:r>
-      <w:r>
-        <w:fldChar w:fldCharType="begin"/>
-      </w:r>
-      <w:r>
-        <w:instrText xml:space="preserve"> SEQ Figure \* ARABIC </w:instrText>
-      </w:r>
-      <w:r>
-        <w:fldChar w:fldCharType="separate"/>
-      </w:r>
-      <w:r>
-        <w:rPr>
-          <w:noProof/>
-        </w:rPr>
-        <w:t>3</w:t>
-      </w:r>
-      <w:r>
-        <w:rPr>
-          <w:noProof/>
-        </w:rPr>
-        <w:fldChar w:fldCharType="end"/>
-      </w:r>
+      <w:fldSimple w:instr=" SEQ Figure \* ARABIC ">
+        <w:r>
+          <w:rPr>
+            <w:noProof/>
+          </w:rPr>
+          <w:t>3</w:t>
+        </w:r>
+      </w:fldSimple>
       <w:r>
         <w:t>: sample 3</w:t>
       </w:r>
@@ -12657,7 +12235,7 @@
                     </pic:cNvPicPr>
                   </pic:nvPicPr>
                   <pic:blipFill>
-                    <a:blip r:embed="rId17">
+                    <a:blip r:embed="rId19">
                       <a:extLst>
                         <a:ext uri="{28A0092B-C50C-407E-A947-70E740481C1C}">
                           <a14:useLocalDpi xmlns:a14="http://schemas.microsoft.com/office/drawing/2010/main" val="0"/>
@@ -12697,27 +12275,14 @@
       <w:r>
         <w:t xml:space="preserve">Figure </w:t>
       </w:r>
-      <w:r>
-        <w:fldChar w:fldCharType="begin"/>
-      </w:r>
-      <w:r>
-        <w:instrText xml:space="preserve"> SEQ Figure \* ARABIC </w:instrText>
-      </w:r>
-      <w:r>
-        <w:fldChar w:fldCharType="separate"/>
-      </w:r>
-      <w:r>
-        <w:rPr>
-          <w:noProof/>
-        </w:rPr>
-        <w:t>4</w:t>
-      </w:r>
-      <w:r>
-        <w:rPr>
-          <w:noProof/>
-        </w:rPr>
-        <w:fldChar w:fldCharType="end"/>
-      </w:r>
+      <w:fldSimple w:instr=" SEQ Figure \* ARABIC ">
+        <w:r>
+          <w:rPr>
+            <w:noProof/>
+          </w:rPr>
+          <w:t>4</w:t>
+        </w:r>
+      </w:fldSimple>
       <w:r>
         <w:t>: Sample 4</w:t>
       </w:r>
@@ -12768,7 +12333,7 @@
                     <pic:cNvPicPr/>
                   </pic:nvPicPr>
                   <pic:blipFill>
-                    <a:blip r:embed="rId18">
+                    <a:blip r:embed="rId20">
                       <a:extLst>
                         <a:ext uri="{28A0092B-C50C-407E-A947-70E740481C1C}">
                           <a14:useLocalDpi xmlns:a14="http://schemas.microsoft.com/office/drawing/2010/main" val="0"/>
@@ -12807,27 +12372,14 @@
         <w:lastRenderedPageBreak/>
         <w:t xml:space="preserve">Figure </w:t>
       </w:r>
-      <w:r>
-        <w:fldChar w:fldCharType="begin"/>
-      </w:r>
-      <w:r>
-        <w:instrText xml:space="preserve"> SEQ Figure \* ARABIC </w:instrText>
-      </w:r>
-      <w:r>
-        <w:fldChar w:fldCharType="separate"/>
-      </w:r>
-      <w:r>
-        <w:rPr>
-          <w:noProof/>
-        </w:rPr>
-        <w:t>5</w:t>
-      </w:r>
-      <w:r>
-        <w:rPr>
-          <w:noProof/>
-        </w:rPr>
-        <w:fldChar w:fldCharType="end"/>
-      </w:r>
+      <w:fldSimple w:instr=" SEQ Figure \* ARABIC ">
+        <w:r>
+          <w:rPr>
+            <w:noProof/>
+          </w:rPr>
+          <w:t>5</w:t>
+        </w:r>
+      </w:fldSimple>
       <w:r>
         <w:t>: Sample 5</w:t>
       </w:r>
@@ -12889,7 +12441,7 @@
                     </pic:cNvPicPr>
                   </pic:nvPicPr>
                   <pic:blipFill>
-                    <a:blip r:embed="rId19">
+                    <a:blip r:embed="rId21">
                       <a:extLst>
                         <a:ext uri="{28A0092B-C50C-407E-A947-70E740481C1C}">
                           <a14:useLocalDpi xmlns:a14="http://schemas.microsoft.com/office/drawing/2010/main" val="0"/>
@@ -12927,15 +12479,7 @@
         <w:jc w:val="center"/>
       </w:pPr>
       <w:r>
-        <w:t xml:space="preserve">This is our home page or the landing page where the user will first land. Here user can login or sign up through the account section on the navigation bar. The user could browse through the different articles by choosing from the </w:t>
-      </w:r>
-      <w:proofErr w:type="gramStart"/>
-      <w:r>
-        <w:t>three container</w:t>
-      </w:r>
-      <w:proofErr w:type="gramEnd"/>
-      <w:r>
-        <w:t xml:space="preserve"> provided.</w:t>
+        <w:t>This is our home page or the landing page where the user will first land. Here user can login or sign up through the account section on the navigation bar. The user could browse through the different articles by choosing from the three container provided.</w:t>
       </w:r>
     </w:p>
     <w:p>
@@ -12971,7 +12515,7 @@
                     </pic:cNvPicPr>
                   </pic:nvPicPr>
                   <pic:blipFill>
-                    <a:blip r:embed="rId20" cstate="print">
+                    <a:blip r:embed="rId22" cstate="print">
                       <a:extLst>
                         <a:ext uri="{28A0092B-C50C-407E-A947-70E740481C1C}">
                           <a14:useLocalDpi xmlns:a14="http://schemas.microsoft.com/office/drawing/2010/main" val="0"/>
@@ -13006,15 +12550,7 @@
     <w:p>
       <w:r>
         <w:lastRenderedPageBreak/>
-        <w:t xml:space="preserve">This is the </w:t>
-      </w:r>
-      <w:proofErr w:type="gramStart"/>
-      <w:r>
-        <w:t>sign up</w:t>
-      </w:r>
-      <w:proofErr w:type="gramEnd"/>
-      <w:r>
-        <w:t xml:space="preserve"> page where user could create his/her account by filling in the simple required details. User could select the category i.e. start-up, Ngo, Individual.</w:t>
+        <w:t>This is the sign up page where user could create his/her account by filling in the simple required details. User could select the category i.e. start-up, Ngo, Individual.</w:t>
       </w:r>
     </w:p>
     <w:p/>
@@ -13041,7 +12577,7 @@
                     </pic:cNvPicPr>
                   </pic:nvPicPr>
                   <pic:blipFill>
-                    <a:blip r:embed="rId21">
+                    <a:blip r:embed="rId23">
                       <a:extLst>
                         <a:ext uri="{28A0092B-C50C-407E-A947-70E740481C1C}">
                           <a14:useLocalDpi xmlns:a14="http://schemas.microsoft.com/office/drawing/2010/main" val="0"/>
@@ -13103,7 +12639,7 @@
                     </pic:cNvPicPr>
                   </pic:nvPicPr>
                   <pic:blipFill>
-                    <a:blip r:embed="rId22">
+                    <a:blip r:embed="rId24">
                       <a:extLst>
                         <a:ext uri="{28A0092B-C50C-407E-A947-70E740481C1C}">
                           <a14:useLocalDpi xmlns:a14="http://schemas.microsoft.com/office/drawing/2010/main" val="0"/>
@@ -13234,13 +12770,8 @@
       <w:r>
         <w:t xml:space="preserve"> We believe that </w:t>
       </w:r>
-      <w:proofErr w:type="gramStart"/>
-      <w:r>
-        <w:t>The</w:t>
-      </w:r>
-      <w:proofErr w:type="gramEnd"/>
-      <w:r>
-        <w:t xml:space="preserve"> heritage of our country could reach to the world and could become the new attraction for the world</w:t>
+      <w:r>
+        <w:t>The heritage of our country could reach to the world and could become the new attraction for the world</w:t>
       </w:r>
       <w:r>
         <w:t>.</w:t>
@@ -13297,15 +12828,7 @@
         <w:t>We would make a payment gateway for an easy transaction on the website itself without redirecting it to other websites. We also intend to create a chatbot that will help resolve the query of our users and also reduce human effort on the website.</w:t>
       </w:r>
       <w:r>
-        <w:t xml:space="preserve"> We also look forward to create </w:t>
-      </w:r>
-      <w:proofErr w:type="gramStart"/>
-      <w:r>
-        <w:t>an  intuitive</w:t>
-      </w:r>
-      <w:proofErr w:type="gramEnd"/>
-      <w:r>
-        <w:t xml:space="preserve"> </w:t>
+        <w:t xml:space="preserve"> We also look forward to create an  intuitive </w:t>
       </w:r>
       <w:r>
         <w:t>and easy to use UI on the basic suggestions of our users.</w:t>
@@ -13361,7 +12884,7 @@
         </w:rPr>
         <w:t xml:space="preserve">1. Udemy course link </w:t>
       </w:r>
-      <w:hyperlink r:id="rId23" w:anchor="overview" w:history="1">
+      <w:hyperlink r:id="rId25" w:anchor="overview" w:history="1">
         <w:r>
           <w:rPr>
             <w:rStyle w:val="Hyperlink"/>
@@ -13400,7 +12923,7 @@
         </w:rPr>
         <w:t xml:space="preserve">2.Startups supporting site </w:t>
       </w:r>
-      <w:hyperlink r:id="rId24" w:history="1">
+      <w:hyperlink r:id="rId26" w:history="1">
         <w:r>
           <w:rPr>
             <w:rStyle w:val="Hyperlink"/>
@@ -13439,7 +12962,7 @@
         </w:rPr>
         <w:t xml:space="preserve">3.NGO’s to get an idea of their working  </w:t>
       </w:r>
-      <w:hyperlink r:id="rId25" w:history="1">
+      <w:hyperlink r:id="rId27" w:history="1">
         <w:r>
           <w:rPr>
             <w:rStyle w:val="Hyperlink"/>
@@ -13481,7 +13004,7 @@
       <w:r>
         <w:t xml:space="preserve"> </w:t>
       </w:r>
-      <w:hyperlink r:id="rId26" w:history="1">
+      <w:hyperlink r:id="rId28" w:history="1">
         <w:r>
           <w:rPr>
             <w:rStyle w:val="Hyperlink"/>
@@ -13511,8 +13034,8 @@
       </w:pPr>
     </w:p>
     <w:sectPr>
-      <w:headerReference w:type="default" r:id="rId27"/>
-      <w:footerReference w:type="default" r:id="rId28"/>
+      <w:headerReference w:type="default" r:id="rId29"/>
+      <w:footerReference w:type="default" r:id="rId30"/>
       <w:pgSz w:w="12240" w:h="15840"/>
       <w:pgMar w:top="1440" w:right="1440" w:bottom="1440" w:left="1440" w:header="720" w:footer="1080" w:gutter="0"/>
       <w:pgBorders w:offsetFrom="page">
@@ -14857,7 +14380,6 @@
   <w:style w:type="character" w:default="1" w:styleId="DefaultParagraphFont">
     <w:name w:val="Default Paragraph Font"/>
     <w:uiPriority w:val="1"/>
-    <w:semiHidden/>
     <w:unhideWhenUsed/>
   </w:style>
   <w:style w:type="table" w:default="1" w:styleId="TableNormal">
@@ -15766,19 +15288,6 @@
 </file>
 
 <file path=customXml/item1.xml><?xml version="1.0" encoding="utf-8"?>
-<b:Sources xmlns:b="http://schemas.openxmlformats.org/officeDocument/2006/bibliography" xmlns="http://schemas.openxmlformats.org/officeDocument/2006/bibliography" SelectedStyle="\APASixthEditionOfficeOnline.xsl" StyleName="APA" Version="6"/>
-</file>
-
-<file path=customXml/item2.xml><?xml version="1.0" encoding="utf-8"?>
-<?mso-contentType ?>
-<FormTemplates xmlns="http://schemas.microsoft.com/sharepoint/v3/contenttype/forms">
-  <Display>DocumentLibraryForm</Display>
-  <Edit>DocumentLibraryForm</Edit>
-  <New>DocumentLibraryForm</New>
-</FormTemplates>
-</file>
-
-<file path=customXml/item3.xml><?xml version="1.0" encoding="utf-8"?>
 <ct:contentTypeSchema xmlns:ct="http://schemas.microsoft.com/office/2006/metadata/contentType" xmlns:ma="http://schemas.microsoft.com/office/2006/metadata/properties/metaAttributes" ct:_="" ma:_="" ma:contentTypeName="Document" ma:contentTypeID="0x0101005DBC1796A3C4B94EA0B271FCD0F1EB70" ma:contentTypeVersion="0" ma:contentTypeDescription="Create a new document." ma:contentTypeScope="" ma:versionID="39531d151911b005740899678b3b105c">
   <xsd:schema xmlns:xsd="http://www.w3.org/2001/XMLSchema" xmlns:xs="http://www.w3.org/2001/XMLSchema" xmlns:p="http://schemas.microsoft.com/office/2006/metadata/properties" targetNamespace="http://schemas.microsoft.com/office/2006/metadata/properties" ma:root="true" ma:fieldsID="8ccfa5b36011dc70bf01bf39f2d9fe7c">
     <xsd:element name="properties">
@@ -15892,6 +15401,19 @@
 </ct:contentTypeSchema>
 </file>
 
+<file path=customXml/item2.xml><?xml version="1.0" encoding="utf-8"?>
+<?mso-contentType ?>
+<FormTemplates xmlns="http://schemas.microsoft.com/sharepoint/v3/contenttype/forms">
+  <Display>DocumentLibraryForm</Display>
+  <Edit>DocumentLibraryForm</Edit>
+  <New>DocumentLibraryForm</New>
+</FormTemplates>
+</file>
+
+<file path=customXml/item3.xml><?xml version="1.0" encoding="utf-8"?>
+<b:Sources xmlns:b="http://schemas.openxmlformats.org/officeDocument/2006/bibliography" xmlns="http://schemas.openxmlformats.org/officeDocument/2006/bibliography" SelectedStyle="\APASixthEditionOfficeOnline.xsl" StyleName="APA" Version="6"/>
+</file>
+
 <file path=customXml/item4.xml><?xml version="1.0" encoding="utf-8"?>
 <p:properties xmlns:p="http://schemas.microsoft.com/office/2006/metadata/properties" xmlns:xsi="http://www.w3.org/2001/XMLSchema-instance" xmlns:pc="http://schemas.microsoft.com/office/infopath/2007/PartnerControls">
   <documentManagement/>
@@ -15899,22 +15421,6 @@
 </file>
 
 <file path=customXml/itemProps1.xml><?xml version="1.0" encoding="utf-8"?>
-<ds:datastoreItem xmlns:ds="http://schemas.openxmlformats.org/officeDocument/2006/customXml" ds:itemID="{7637A253-CEA4-437F-95A6-2F6ADCFCAF9D}">
-  <ds:schemaRefs>
-    <ds:schemaRef ds:uri="http://schemas.openxmlformats.org/officeDocument/2006/bibliography"/>
-  </ds:schemaRefs>
-</ds:datastoreItem>
-</file>
-
-<file path=customXml/itemProps2.xml><?xml version="1.0" encoding="utf-8"?>
-<ds:datastoreItem xmlns:ds="http://schemas.openxmlformats.org/officeDocument/2006/customXml" ds:itemID="{3A41AD39-AA5F-475F-A930-22559FE09FB5}">
-  <ds:schemaRefs>
-    <ds:schemaRef ds:uri="http://schemas.microsoft.com/sharepoint/v3/contenttype/forms"/>
-  </ds:schemaRefs>
-</ds:datastoreItem>
-</file>
-
-<file path=customXml/itemProps3.xml><?xml version="1.0" encoding="utf-8"?>
 <ds:datastoreItem xmlns:ds="http://schemas.openxmlformats.org/officeDocument/2006/customXml" ds:itemID="{5679CC45-B274-4425-860B-432AF517B2FF}">
   <ds:schemaRefs>
     <ds:schemaRef ds:uri="http://schemas.microsoft.com/office/2006/metadata/contentType"/>
@@ -15930,6 +15436,22 @@
 </ds:datastoreItem>
 </file>
 
+<file path=customXml/itemProps2.xml><?xml version="1.0" encoding="utf-8"?>
+<ds:datastoreItem xmlns:ds="http://schemas.openxmlformats.org/officeDocument/2006/customXml" ds:itemID="{3A41AD39-AA5F-475F-A930-22559FE09FB5}">
+  <ds:schemaRefs>
+    <ds:schemaRef ds:uri="http://schemas.microsoft.com/sharepoint/v3/contenttype/forms"/>
+  </ds:schemaRefs>
+</ds:datastoreItem>
+</file>
+
+<file path=customXml/itemProps3.xml><?xml version="1.0" encoding="utf-8"?>
+<ds:datastoreItem xmlns:ds="http://schemas.openxmlformats.org/officeDocument/2006/customXml" ds:itemID="{7637A253-CEA4-437F-95A6-2F6ADCFCAF9D}">
+  <ds:schemaRefs>
+    <ds:schemaRef ds:uri="http://schemas.openxmlformats.org/officeDocument/2006/bibliography"/>
+  </ds:schemaRefs>
+</ds:datastoreItem>
+</file>
+
 <file path=customXml/itemProps4.xml><?xml version="1.0" encoding="utf-8"?>
 <ds:datastoreItem xmlns:ds="http://schemas.openxmlformats.org/officeDocument/2006/customXml" ds:itemID="{07CD6AE0-1FEA-4FE9-8641-FA2FE66882D5}">
   <ds:schemaRefs>

</xml_diff>